<commit_message>
added entry point for saving to file
</commit_message>
<xml_diff>
--- a/zadanie.docx
+++ b/zadanie.docx
@@ -4,15 +4,16 @@
   <w:body>
     <w:p>
       <w:r>
+        <w:rPr>
+          <w:highlight w:val="yellow"/>
+        </w:rPr>
         <w:t xml:space="preserve">Общая часть задания: </w:t>
       </w:r>
       <w:r>
+        <w:rPr>
+          <w:highlight w:val="yellow"/>
+        </w:rPr>
         <w:br/>
-      </w:r>
-      <w:r>
-        <w:rPr>
-          <w:highlight w:val="yellow"/>
-        </w:rPr>
         <w:t>написать приложение, которое будет реализовывать алгоритм сортировки по переданным классам.</w:t>
       </w:r>
       <w:r>
@@ -72,31 +73,57 @@
       </w:r>
       <w:r>
         <w:br/>
+      </w:r>
+      <w:r>
+        <w:rPr>
+          <w:highlight w:val="yellow"/>
+        </w:rPr>
         <w:t xml:space="preserve">все ветки в итоге должны быть </w:t>
       </w:r>
       <w:proofErr w:type="spellStart"/>
       <w:r>
+        <w:rPr>
+          <w:highlight w:val="yellow"/>
+        </w:rPr>
         <w:t>смерджены</w:t>
       </w:r>
       <w:proofErr w:type="spellEnd"/>
       <w:r>
+        <w:rPr>
+          <w:highlight w:val="yellow"/>
+        </w:rPr>
         <w:t xml:space="preserve"> в </w:t>
       </w:r>
       <w:proofErr w:type="spellStart"/>
       <w:r>
+        <w:rPr>
+          <w:highlight w:val="yellow"/>
+        </w:rPr>
         <w:t>master</w:t>
       </w:r>
       <w:proofErr w:type="spellEnd"/>
       <w:r>
+        <w:rPr>
+          <w:highlight w:val="yellow"/>
+        </w:rPr>
         <w:t>/</w:t>
       </w:r>
       <w:proofErr w:type="spellStart"/>
       <w:r>
+        <w:rPr>
+          <w:highlight w:val="yellow"/>
+        </w:rPr>
         <w:t>main</w:t>
       </w:r>
       <w:proofErr w:type="spellEnd"/>
       <w:r>
-        <w:t xml:space="preserve"> ветку. </w:t>
+        <w:rPr>
+          <w:highlight w:val="yellow"/>
+        </w:rPr>
+        <w:t xml:space="preserve"> ветку.</w:t>
+      </w:r>
+      <w:r>
+        <w:t xml:space="preserve"> </w:t>
       </w:r>
     </w:p>
     <w:p/>
@@ -287,27 +314,45 @@
     </w:p>
     <w:p/>
     <w:p/>
-    <w:p>
-      <w:r>
+    <w:p/>
+    <w:p/>
+    <w:p/>
+    <w:p/>
+    <w:p>
+      <w:r>
+        <w:rPr>
+          <w:highlight w:val="yellow"/>
+        </w:rPr>
+        <w:lastRenderedPageBreak/>
         <w:t xml:space="preserve">Доп. задание: дополнительно к основным сортировкам реализовать эти же алгоритмы сортировки таким образом, </w:t>
       </w:r>
       <w:r>
+        <w:rPr>
+          <w:highlight w:val="yellow"/>
+        </w:rPr>
         <w:br/>
         <w:t xml:space="preserve">что классы будут сортироваться по какому-либо числовому полю таким образом, </w:t>
       </w:r>
       <w:r>
+        <w:rPr>
+          <w:highlight w:val="yellow"/>
+        </w:rPr>
         <w:br/>
         <w:t xml:space="preserve">что классы с четными значениями будут сортироваться в натуральном порядке, </w:t>
       </w:r>
       <w:r>
+        <w:rPr>
+          <w:highlight w:val="yellow"/>
+        </w:rPr>
         <w:br/>
         <w:t>а с нечетными оставаться на своих местах.</w:t>
       </w:r>
-    </w:p>
-    <w:p/>
-    <w:p>
-      <w:r>
-        <w:lastRenderedPageBreak/>
+      <w:bookmarkStart w:id="0" w:name="_GoBack"/>
+      <w:bookmarkEnd w:id="0"/>
+    </w:p>
+    <w:p/>
+    <w:p>
+      <w:r>
         <w:t xml:space="preserve">Доп. доп. задание: </w:t>
       </w:r>
       <w:r>
@@ -363,8 +408,6 @@
       </w:r>
     </w:p>
     <w:p>
-      <w:bookmarkStart w:id="0" w:name="_GoBack"/>
-      <w:bookmarkEnd w:id="0"/>
       <w:r>
         <w:rPr>
           <w:highlight w:val="yellow"/>
@@ -389,9 +432,6 @@
       </w:r>
     </w:p>
     <w:p/>
-    <w:p/>
-    <w:p/>
-    <w:p/>
     <w:p>
       <w:pPr>
         <w:rPr>
@@ -488,6 +528,9 @@
     </w:p>
     <w:p/>
     <w:p/>
+    <w:p/>
+    <w:p/>
+    <w:p/>
     <w:p>
       <w:pPr>
         <w:rPr>
@@ -529,9 +572,6 @@
       </w:r>
     </w:p>
     <w:p/>
-    <w:p/>
-    <w:p/>
-    <w:p/>
     <w:p>
       <w:r>
         <w:rPr>
@@ -596,10 +636,16 @@
     <w:p/>
     <w:p>
       <w:r>
+        <w:rPr>
+          <w:highlight w:val="yellow"/>
+        </w:rPr>
         <w:t xml:space="preserve">Реализовать программу необходимо либо на основе массива, либо сделать собственную реализацию </w:t>
       </w:r>
       <w:proofErr w:type="spellStart"/>
       <w:r>
+        <w:rPr>
+          <w:highlight w:val="yellow"/>
+        </w:rPr>
         <w:t>ArrayList</w:t>
       </w:r>
       <w:proofErr w:type="spellEnd"/>

</xml_diff>